<commit_message>
Completed Q2 part a
</commit_message>
<xml_diff>
--- a/CMSC4200_Assignment1.docx
+++ b/CMSC4200_Assignment1.docx
@@ -826,6 +826,278 @@
     </w:p>
     <w:p>
       <w:pPr>
+        <w:ind w:left="720"/>
+        <w:jc w:val="both"/>
+        <w:rPr>
+          <w:rFonts w:ascii="Times New Roman" w:hAnsi="Times New Roman" w:cs="Times New Roman"/>
+          <w:sz w:val="24"/>
+          <w:szCs w:val="24"/>
+        </w:rPr>
+      </w:pPr>
+      <w:r>
+        <w:rPr>
+          <w:rFonts w:ascii="Times New Roman" w:hAnsi="Times New Roman" w:cs="Times New Roman"/>
+          <w:sz w:val="24"/>
+          <w:szCs w:val="24"/>
+        </w:rPr>
+        <w:t xml:space="preserve">Since there is an area of </w:t>
+      </w:r>
+      <w:r>
+        <w:rPr>
+          <w:rFonts w:ascii="Times New Roman" w:hAnsi="Times New Roman" w:cs="Times New Roman"/>
+          <w:i/>
+          <w:iCs/>
+          <w:sz w:val="24"/>
+          <w:szCs w:val="24"/>
+        </w:rPr>
+        <w:t>n</w:t>
+      </w:r>
+      <w:r>
+        <w:rPr>
+          <w:rFonts w:ascii="Times New Roman" w:hAnsi="Times New Roman" w:cs="Times New Roman"/>
+          <w:sz w:val="24"/>
+          <w:szCs w:val="24"/>
+        </w:rPr>
+        <w:t xml:space="preserve"> by </w:t>
+      </w:r>
+      <w:r>
+        <w:rPr>
+          <w:rFonts w:ascii="Times New Roman" w:hAnsi="Times New Roman" w:cs="Times New Roman"/>
+          <w:i/>
+          <w:iCs/>
+          <w:sz w:val="24"/>
+          <w:szCs w:val="24"/>
+        </w:rPr>
+        <w:t>m</w:t>
+      </w:r>
+      <w:r>
+        <w:rPr>
+          <w:rFonts w:ascii="Times New Roman" w:hAnsi="Times New Roman" w:cs="Times New Roman"/>
+          <w:sz w:val="24"/>
+          <w:szCs w:val="24"/>
+        </w:rPr>
+        <w:t xml:space="preserve"> cells, the total number of cells is </w:t>
+      </w:r>
+      <w:r>
+        <w:rPr>
+          <w:rFonts w:ascii="Times New Roman" w:hAnsi="Times New Roman" w:cs="Times New Roman"/>
+          <w:sz w:val="24"/>
+          <w:szCs w:val="24"/>
+        </w:rPr>
+        <w:t>(</w:t>
+      </w:r>
+      <w:r>
+        <w:rPr>
+          <w:rFonts w:ascii="Times New Roman" w:hAnsi="Times New Roman" w:cs="Times New Roman"/>
+          <w:i/>
+          <w:iCs/>
+          <w:sz w:val="24"/>
+          <w:szCs w:val="24"/>
+        </w:rPr>
+        <w:t>n*m</w:t>
+      </w:r>
+      <w:r>
+        <w:rPr>
+          <w:rFonts w:ascii="Times New Roman" w:hAnsi="Times New Roman" w:cs="Times New Roman"/>
+          <w:sz w:val="24"/>
+          <w:szCs w:val="24"/>
+        </w:rPr>
+        <w:t>)</w:t>
+      </w:r>
+      <w:r>
+        <w:rPr>
+          <w:rFonts w:ascii="Times New Roman" w:hAnsi="Times New Roman" w:cs="Times New Roman"/>
+          <w:sz w:val="24"/>
+          <w:szCs w:val="24"/>
+        </w:rPr>
+        <w:t>.</w:t>
+      </w:r>
+    </w:p>
+    <w:p>
+      <w:pPr>
+        <w:ind w:left="720"/>
+        <w:jc w:val="both"/>
+        <w:rPr>
+          <w:rFonts w:ascii="Times New Roman" w:hAnsi="Times New Roman" w:cs="Times New Roman"/>
+          <w:sz w:val="24"/>
+          <w:szCs w:val="24"/>
+        </w:rPr>
+      </w:pPr>
+      <w:r>
+        <w:rPr>
+          <w:rFonts w:ascii="Times New Roman" w:hAnsi="Times New Roman" w:cs="Times New Roman"/>
+          <w:sz w:val="24"/>
+          <w:szCs w:val="24"/>
+        </w:rPr>
+        <w:t xml:space="preserve">In the equation, </w:t>
+      </w:r>
+      <w:r>
+        <w:rPr>
+          <w:rFonts w:ascii="Times New Roman" w:hAnsi="Times New Roman" w:cs="Times New Roman"/>
+          <w:i/>
+          <w:iCs/>
+          <w:sz w:val="24"/>
+          <w:szCs w:val="24"/>
+        </w:rPr>
+        <w:t>n</w:t>
+      </w:r>
+      <w:r>
+        <w:rPr>
+          <w:rFonts w:ascii="Times New Roman" w:hAnsi="Times New Roman" w:cs="Times New Roman"/>
+          <w:sz w:val="24"/>
+          <w:szCs w:val="24"/>
+        </w:rPr>
+        <w:t xml:space="preserve"> is the total number of cells.</w:t>
+      </w:r>
+    </w:p>
+    <w:p>
+      <w:pPr>
+        <w:ind w:left="720"/>
+        <w:jc w:val="both"/>
+        <w:rPr>
+          <w:rFonts w:ascii="Times New Roman" w:hAnsi="Times New Roman" w:cs="Times New Roman"/>
+          <w:sz w:val="24"/>
+          <w:szCs w:val="24"/>
+        </w:rPr>
+      </w:pPr>
+      <w:r>
+        <w:rPr>
+          <w:rFonts w:ascii="Times New Roman" w:hAnsi="Times New Roman" w:cs="Times New Roman"/>
+          <w:sz w:val="24"/>
+          <w:szCs w:val="24"/>
+        </w:rPr>
+        <w:t>Therefore, substituting (</w:t>
+      </w:r>
+      <w:r>
+        <w:rPr>
+          <w:rFonts w:ascii="Times New Roman" w:hAnsi="Times New Roman" w:cs="Times New Roman"/>
+          <w:i/>
+          <w:iCs/>
+          <w:sz w:val="24"/>
+          <w:szCs w:val="24"/>
+        </w:rPr>
+        <w:t>n*m</w:t>
+      </w:r>
+      <w:r>
+        <w:rPr>
+          <w:rFonts w:ascii="Times New Roman" w:hAnsi="Times New Roman" w:cs="Times New Roman"/>
+          <w:sz w:val="24"/>
+          <w:szCs w:val="24"/>
+        </w:rPr>
+        <w:t xml:space="preserve">) for </w:t>
+      </w:r>
+      <w:r>
+        <w:rPr>
+          <w:rFonts w:ascii="Times New Roman" w:hAnsi="Times New Roman" w:cs="Times New Roman"/>
+          <w:i/>
+          <w:iCs/>
+          <w:sz w:val="24"/>
+          <w:szCs w:val="24"/>
+        </w:rPr>
+        <w:t>n</w:t>
+      </w:r>
+      <w:r>
+        <w:rPr>
+          <w:rFonts w:ascii="Times New Roman" w:hAnsi="Times New Roman" w:cs="Times New Roman"/>
+          <w:sz w:val="24"/>
+          <w:szCs w:val="24"/>
+        </w:rPr>
+        <w:t>:</w:t>
+      </w:r>
+    </w:p>
+    <w:p>
+      <w:pPr>
+        <w:ind w:left="720"/>
+        <w:jc w:val="both"/>
+        <w:rPr>
+          <w:rFonts w:ascii="Times New Roman" w:hAnsi="Times New Roman" w:cs="Times New Roman"/>
+          <w:sz w:val="24"/>
+          <w:szCs w:val="24"/>
+        </w:rPr>
+      </w:pPr>
+      <w:r>
+        <w:rPr>
+          <w:rFonts w:ascii="Times New Roman" w:hAnsi="Times New Roman" w:cs="Times New Roman"/>
+          <w:sz w:val="24"/>
+          <w:szCs w:val="24"/>
+        </w:rPr>
+        <w:t>There are (</w:t>
+      </w:r>
+      <w:r>
+        <w:rPr>
+          <w:rFonts w:ascii="Times New Roman" w:hAnsi="Times New Roman" w:cs="Times New Roman"/>
+          <w:i/>
+          <w:iCs/>
+          <w:sz w:val="24"/>
+          <w:szCs w:val="24"/>
+        </w:rPr>
+        <w:t>n*</w:t>
+      </w:r>
+      <w:proofErr w:type="gramStart"/>
+      <w:r>
+        <w:rPr>
+          <w:rFonts w:ascii="Times New Roman" w:hAnsi="Times New Roman" w:cs="Times New Roman"/>
+          <w:i/>
+          <w:iCs/>
+          <w:sz w:val="24"/>
+          <w:szCs w:val="24"/>
+        </w:rPr>
+        <w:t>m</w:t>
+      </w:r>
+      <w:r>
+        <w:rPr>
+          <w:rFonts w:ascii="Times New Roman" w:hAnsi="Times New Roman" w:cs="Times New Roman"/>
+          <w:sz w:val="24"/>
+          <w:szCs w:val="24"/>
+        </w:rPr>
+        <w:t>)</w:t>
+      </w:r>
+      <w:r>
+        <w:rPr>
+          <w:rFonts w:ascii="Times New Roman" w:hAnsi="Times New Roman" w:cs="Times New Roman"/>
+          <w:sz w:val="24"/>
+          <w:szCs w:val="24"/>
+        </w:rPr>
+        <w:t>*</w:t>
+      </w:r>
+      <w:proofErr w:type="gramEnd"/>
+      <w:r>
+        <w:rPr>
+          <w:rFonts w:ascii="Times New Roman" w:hAnsi="Times New Roman" w:cs="Times New Roman"/>
+          <w:sz w:val="24"/>
+          <w:szCs w:val="24"/>
+        </w:rPr>
+        <w:t>2</w:t>
+      </w:r>
+      <w:r>
+        <w:rPr>
+          <w:rFonts w:ascii="Times New Roman" w:hAnsi="Times New Roman" w:cs="Times New Roman"/>
+          <w:sz w:val="24"/>
+          <w:szCs w:val="24"/>
+        </w:rPr>
+        <w:t>^(</w:t>
+      </w:r>
+      <w:r>
+        <w:rPr>
+          <w:rFonts w:ascii="Times New Roman" w:hAnsi="Times New Roman" w:cs="Times New Roman"/>
+          <w:i/>
+          <w:iCs/>
+          <w:sz w:val="24"/>
+          <w:szCs w:val="24"/>
+        </w:rPr>
+        <w:t>n*m</w:t>
+      </w:r>
+      <w:r>
+        <w:rPr>
+          <w:rFonts w:ascii="Times New Roman" w:hAnsi="Times New Roman" w:cs="Times New Roman"/>
+          <w:sz w:val="24"/>
+          <w:szCs w:val="24"/>
+        </w:rPr>
+        <w:t>) different states.</w:t>
+      </w:r>
+    </w:p>
+    <w:p>
+      <w:pPr>
         <w:pStyle w:val="ListParagraph"/>
         <w:numPr>
           <w:ilvl w:val="0"/>
@@ -961,7 +1233,6 @@
           <w:b/>
           <w:bCs/>
         </w:rPr>
-        <w:lastRenderedPageBreak/>
         <w:t xml:space="preserve">Question </w:t>
       </w:r>
       <w:r>
@@ -1156,23 +1427,7 @@
           <w:sz w:val="24"/>
           <w:szCs w:val="24"/>
         </w:rPr>
-        <w:t xml:space="preserve">process based on condition-action rules, the model-based reflex agent considers state, how the world evolves, what actions do, and finally the </w:t>
-      </w:r>
-      <w:r>
-        <w:rPr>
-          <w:rFonts w:ascii="Times New Roman" w:hAnsi="Times New Roman" w:cs="Times New Roman"/>
-          <w:sz w:val="24"/>
-          <w:szCs w:val="24"/>
-        </w:rPr>
-        <w:t>condition-action rules</w:t>
-      </w:r>
-      <w:r>
-        <w:rPr>
-          <w:rFonts w:ascii="Times New Roman" w:hAnsi="Times New Roman" w:cs="Times New Roman"/>
-          <w:sz w:val="24"/>
-          <w:szCs w:val="24"/>
-        </w:rPr>
-        <w:t>.</w:t>
+        <w:t>process based on condition-action rules, the model-based reflex agent considers state, how the world evolves, what actions do, and finally the condition-action rules.</w:t>
       </w:r>
     </w:p>
     <w:sectPr>
@@ -1464,7 +1719,7 @@
         <w:ind w:left="720" w:hanging="360"/>
       </w:pPr>
     </w:lvl>
-    <w:lvl w:ilvl="1" w:tplc="04090019" w:tentative="1">
+    <w:lvl w:ilvl="1" w:tplc="04090019">
       <w:start w:val="1"/>
       <w:numFmt w:val="lowerLetter"/>
       <w:lvlText w:val="%2."/>

</xml_diff>

<commit_message>
Completed Q2 part b
</commit_message>
<xml_diff>
--- a/CMSC4200_Assignment1.docx
+++ b/CMSC4200_Assignment1.docx
@@ -1154,66 +1154,424 @@
     </w:p>
     <w:p>
       <w:pPr>
-        <w:pStyle w:val="ListParagraph"/>
+        <w:ind w:left="720"/>
         <w:jc w:val="both"/>
-      </w:pPr>
+        <w:rPr>
+          <w:rFonts w:ascii="Times New Roman" w:hAnsi="Times New Roman" w:cs="Times New Roman"/>
+          <w:sz w:val="24"/>
+          <w:szCs w:val="24"/>
+        </w:rPr>
+      </w:pPr>
+      <w:r>
+        <w:rPr>
+          <w:rFonts w:ascii="Times New Roman" w:hAnsi="Times New Roman" w:cs="Times New Roman"/>
+          <w:sz w:val="24"/>
+          <w:szCs w:val="24"/>
+        </w:rPr>
+        <w:t xml:space="preserve">There </w:t>
+      </w:r>
+      <w:proofErr w:type="gramStart"/>
+      <w:r>
+        <w:rPr>
+          <w:rFonts w:ascii="Times New Roman" w:hAnsi="Times New Roman" w:cs="Times New Roman"/>
+          <w:sz w:val="24"/>
+          <w:szCs w:val="24"/>
+        </w:rPr>
+        <w:t>are</w:t>
+      </w:r>
+      <w:proofErr w:type="gramEnd"/>
+      <w:r>
+        <w:rPr>
+          <w:rFonts w:ascii="Times New Roman" w:hAnsi="Times New Roman" w:cs="Times New Roman"/>
+          <w:sz w:val="24"/>
+          <w:szCs w:val="24"/>
+        </w:rPr>
+        <w:t xml:space="preserve"> </w:t>
+      </w:r>
+      <w:r>
+        <w:rPr>
+          <w:rFonts w:ascii="Times New Roman" w:hAnsi="Times New Roman" w:cs="Times New Roman"/>
+          <w:i/>
+          <w:iCs/>
+          <w:sz w:val="24"/>
+          <w:szCs w:val="24"/>
+        </w:rPr>
+        <w:t>n</w:t>
+      </w:r>
+      <w:r>
+        <w:rPr>
+          <w:rFonts w:ascii="Times New Roman" w:hAnsi="Times New Roman" w:cs="Times New Roman"/>
+          <w:sz w:val="24"/>
+          <w:szCs w:val="24"/>
+        </w:rPr>
+        <w:t>^2</w:t>
+      </w:r>
+      <w:r>
+        <w:rPr>
+          <w:rFonts w:ascii="Times New Roman" w:hAnsi="Times New Roman" w:cs="Times New Roman"/>
+          <w:sz w:val="24"/>
+          <w:szCs w:val="24"/>
+        </w:rPr>
+        <w:t xml:space="preserve"> total cells.</w:t>
+      </w:r>
     </w:p>
     <w:p>
       <w:pPr>
         <w:ind w:left="720"/>
         <w:jc w:val="both"/>
-      </w:pPr>
+        <w:rPr>
+          <w:rFonts w:ascii="Times New Roman" w:hAnsi="Times New Roman" w:cs="Times New Roman"/>
+          <w:sz w:val="24"/>
+          <w:szCs w:val="24"/>
+        </w:rPr>
+      </w:pPr>
+      <w:r>
+        <w:rPr>
+          <w:rFonts w:ascii="Times New Roman" w:hAnsi="Times New Roman" w:cs="Times New Roman"/>
+          <w:sz w:val="24"/>
+          <w:szCs w:val="24"/>
+        </w:rPr>
+        <w:t xml:space="preserve">Since the vacuum cleaners are identical, we need to find the total number of pairs of cells. The formula </w:t>
+      </w:r>
+      <w:proofErr w:type="gramStart"/>
+      <w:r>
+        <w:rPr>
+          <w:rFonts w:ascii="Times New Roman" w:hAnsi="Times New Roman" w:cs="Times New Roman"/>
+          <w:sz w:val="24"/>
+          <w:szCs w:val="24"/>
+        </w:rPr>
+        <w:t>to do</w:t>
+      </w:r>
+      <w:proofErr w:type="gramEnd"/>
+      <w:r>
+        <w:rPr>
+          <w:rFonts w:ascii="Times New Roman" w:hAnsi="Times New Roman" w:cs="Times New Roman"/>
+          <w:sz w:val="24"/>
+          <w:szCs w:val="24"/>
+        </w:rPr>
+        <w:t xml:space="preserve"> so </w:t>
+      </w:r>
+      <w:proofErr w:type="gramStart"/>
+      <w:r>
+        <w:rPr>
+          <w:rFonts w:ascii="Times New Roman" w:hAnsi="Times New Roman" w:cs="Times New Roman"/>
+          <w:sz w:val="24"/>
+          <w:szCs w:val="24"/>
+        </w:rPr>
+        <w:t>is:</w:t>
+      </w:r>
+      <w:proofErr w:type="gramEnd"/>
+      <w:r>
+        <w:rPr>
+          <w:rFonts w:ascii="Times New Roman" w:hAnsi="Times New Roman" w:cs="Times New Roman"/>
+          <w:sz w:val="24"/>
+          <w:szCs w:val="24"/>
+        </w:rPr>
+        <w:t xml:space="preserve"> </w:t>
+      </w:r>
+      <w:r>
+        <w:rPr>
+          <w:rFonts w:ascii="Times New Roman" w:hAnsi="Times New Roman" w:cs="Times New Roman"/>
+          <w:i/>
+          <w:iCs/>
+          <w:sz w:val="24"/>
+          <w:szCs w:val="24"/>
+        </w:rPr>
+        <w:t>n</w:t>
+      </w:r>
+      <w:r>
+        <w:rPr>
+          <w:rFonts w:ascii="Times New Roman" w:hAnsi="Times New Roman" w:cs="Times New Roman"/>
+          <w:sz w:val="24"/>
+          <w:szCs w:val="24"/>
+        </w:rPr>
+        <w:t>(</w:t>
+      </w:r>
+      <w:r>
+        <w:rPr>
+          <w:rFonts w:ascii="Times New Roman" w:hAnsi="Times New Roman" w:cs="Times New Roman"/>
+          <w:i/>
+          <w:iCs/>
+          <w:sz w:val="24"/>
+          <w:szCs w:val="24"/>
+        </w:rPr>
+        <w:t>n</w:t>
+      </w:r>
+      <w:r>
+        <w:rPr>
+          <w:rFonts w:ascii="Times New Roman" w:hAnsi="Times New Roman" w:cs="Times New Roman"/>
+          <w:sz w:val="24"/>
+          <w:szCs w:val="24"/>
+        </w:rPr>
+        <w:t>-1)/2</w:t>
+      </w:r>
     </w:p>
     <w:p>
       <w:pPr>
         <w:ind w:left="720"/>
         <w:jc w:val="both"/>
-      </w:pPr>
+        <w:rPr>
+          <w:rFonts w:ascii="Times New Roman" w:hAnsi="Times New Roman" w:cs="Times New Roman"/>
+          <w:sz w:val="24"/>
+          <w:szCs w:val="24"/>
+        </w:rPr>
+      </w:pPr>
+      <w:r>
+        <w:rPr>
+          <w:rFonts w:ascii="Times New Roman" w:hAnsi="Times New Roman" w:cs="Times New Roman"/>
+          <w:sz w:val="24"/>
+          <w:szCs w:val="24"/>
+        </w:rPr>
+        <w:t>Substituting the number of cells:</w:t>
+      </w:r>
+      <w:r>
+        <w:rPr>
+          <w:rFonts w:ascii="Times New Roman" w:hAnsi="Times New Roman" w:cs="Times New Roman"/>
+          <w:sz w:val="24"/>
+          <w:szCs w:val="24"/>
+        </w:rPr>
+        <w:t xml:space="preserve"> </w:t>
+      </w:r>
+      <w:r>
+        <w:rPr>
+          <w:rFonts w:ascii="Times New Roman" w:hAnsi="Times New Roman" w:cs="Times New Roman"/>
+          <w:sz w:val="24"/>
+          <w:szCs w:val="24"/>
+        </w:rPr>
+        <w:t>(</w:t>
+      </w:r>
+      <w:r>
+        <w:rPr>
+          <w:rFonts w:ascii="Times New Roman" w:hAnsi="Times New Roman" w:cs="Times New Roman"/>
+          <w:i/>
+          <w:iCs/>
+          <w:sz w:val="24"/>
+          <w:szCs w:val="24"/>
+        </w:rPr>
+        <w:t>n</w:t>
+      </w:r>
+      <w:r>
+        <w:rPr>
+          <w:rFonts w:ascii="Times New Roman" w:hAnsi="Times New Roman" w:cs="Times New Roman"/>
+          <w:sz w:val="24"/>
+          <w:szCs w:val="24"/>
+        </w:rPr>
+        <w:t>^</w:t>
+      </w:r>
+      <w:proofErr w:type="gramStart"/>
+      <w:r>
+        <w:rPr>
+          <w:rFonts w:ascii="Times New Roman" w:hAnsi="Times New Roman" w:cs="Times New Roman"/>
+          <w:sz w:val="24"/>
+          <w:szCs w:val="24"/>
+        </w:rPr>
+        <w:t>2</w:t>
+      </w:r>
+      <w:r>
+        <w:rPr>
+          <w:rFonts w:ascii="Times New Roman" w:hAnsi="Times New Roman" w:cs="Times New Roman"/>
+          <w:sz w:val="24"/>
+          <w:szCs w:val="24"/>
+        </w:rPr>
+        <w:t>)(</w:t>
+      </w:r>
+      <w:proofErr w:type="gramEnd"/>
+      <w:r>
+        <w:rPr>
+          <w:rFonts w:ascii="Times New Roman" w:hAnsi="Times New Roman" w:cs="Times New Roman"/>
+          <w:sz w:val="24"/>
+          <w:szCs w:val="24"/>
+        </w:rPr>
+        <w:t>(</w:t>
+      </w:r>
+      <w:r>
+        <w:rPr>
+          <w:rFonts w:ascii="Times New Roman" w:hAnsi="Times New Roman" w:cs="Times New Roman"/>
+          <w:i/>
+          <w:iCs/>
+          <w:sz w:val="24"/>
+          <w:szCs w:val="24"/>
+        </w:rPr>
+        <w:t>n</w:t>
+      </w:r>
+      <w:r>
+        <w:rPr>
+          <w:rFonts w:ascii="Times New Roman" w:hAnsi="Times New Roman" w:cs="Times New Roman"/>
+          <w:sz w:val="24"/>
+          <w:szCs w:val="24"/>
+        </w:rPr>
+        <w:t>^2</w:t>
+      </w:r>
+      <w:r>
+        <w:rPr>
+          <w:rFonts w:ascii="Times New Roman" w:hAnsi="Times New Roman" w:cs="Times New Roman"/>
+          <w:sz w:val="24"/>
+          <w:szCs w:val="24"/>
+        </w:rPr>
+        <w:t>)-1)/2</w:t>
+      </w:r>
     </w:p>
     <w:p>
       <w:pPr>
+        <w:ind w:left="720"/>
         <w:jc w:val="both"/>
         <w:rPr>
-          <w:b/>
-          <w:bCs/>
-        </w:rPr>
-      </w:pPr>
+          <w:rFonts w:ascii="Times New Roman" w:hAnsi="Times New Roman" w:cs="Times New Roman"/>
+          <w:sz w:val="24"/>
+          <w:szCs w:val="24"/>
+        </w:rPr>
+      </w:pPr>
+      <w:r>
+        <w:rPr>
+          <w:rFonts w:ascii="Times New Roman" w:hAnsi="Times New Roman" w:cs="Times New Roman"/>
+          <w:sz w:val="24"/>
+          <w:szCs w:val="24"/>
+        </w:rPr>
+        <w:t>Each cell can be dirty or clean, so total options are 2^(n^2).</w:t>
+      </w:r>
     </w:p>
     <w:p>
       <w:pPr>
+        <w:ind w:left="720"/>
         <w:jc w:val="both"/>
         <w:rPr>
-          <w:b/>
-          <w:bCs/>
-        </w:rPr>
-      </w:pPr>
+          <w:rFonts w:ascii="Times New Roman" w:hAnsi="Times New Roman" w:cs="Times New Roman"/>
+          <w:sz w:val="24"/>
+          <w:szCs w:val="24"/>
+        </w:rPr>
+      </w:pPr>
+      <w:r>
+        <w:rPr>
+          <w:rFonts w:ascii="Times New Roman" w:hAnsi="Times New Roman" w:cs="Times New Roman"/>
+          <w:sz w:val="24"/>
+          <w:szCs w:val="24"/>
+        </w:rPr>
+        <w:lastRenderedPageBreak/>
+        <w:t>Putting it all together:</w:t>
+      </w:r>
     </w:p>
     <w:p>
       <w:pPr>
+        <w:ind w:left="720"/>
         <w:jc w:val="both"/>
         <w:rPr>
-          <w:b/>
-          <w:bCs/>
-        </w:rPr>
-      </w:pPr>
-    </w:p>
-    <w:p>
-      <w:pPr>
-        <w:jc w:val="both"/>
-        <w:rPr>
-          <w:b/>
-          <w:bCs/>
-        </w:rPr>
-      </w:pPr>
-    </w:p>
-    <w:p>
-      <w:pPr>
-        <w:jc w:val="both"/>
-        <w:rPr>
-          <w:b/>
-          <w:bCs/>
-        </w:rPr>
-      </w:pPr>
+          <w:rFonts w:ascii="Times New Roman" w:hAnsi="Times New Roman" w:cs="Times New Roman"/>
+          <w:sz w:val="24"/>
+          <w:szCs w:val="24"/>
+        </w:rPr>
+      </w:pPr>
+      <w:r>
+        <w:rPr>
+          <w:rFonts w:ascii="Times New Roman" w:hAnsi="Times New Roman" w:cs="Times New Roman"/>
+          <w:sz w:val="24"/>
+          <w:szCs w:val="24"/>
+        </w:rPr>
+        <w:t>There are (</w:t>
+      </w:r>
+      <w:r>
+        <w:rPr>
+          <w:rFonts w:ascii="Times New Roman" w:hAnsi="Times New Roman" w:cs="Times New Roman"/>
+          <w:sz w:val="24"/>
+          <w:szCs w:val="24"/>
+        </w:rPr>
+        <w:t>(</w:t>
+      </w:r>
+      <w:r>
+        <w:rPr>
+          <w:rFonts w:ascii="Times New Roman" w:hAnsi="Times New Roman" w:cs="Times New Roman"/>
+          <w:i/>
+          <w:iCs/>
+          <w:sz w:val="24"/>
+          <w:szCs w:val="24"/>
+        </w:rPr>
+        <w:t>n</w:t>
+      </w:r>
+      <w:r>
+        <w:rPr>
+          <w:rFonts w:ascii="Times New Roman" w:hAnsi="Times New Roman" w:cs="Times New Roman"/>
+          <w:sz w:val="24"/>
+          <w:szCs w:val="24"/>
+        </w:rPr>
+        <w:t>^</w:t>
+      </w:r>
+      <w:proofErr w:type="gramStart"/>
+      <w:r>
+        <w:rPr>
+          <w:rFonts w:ascii="Times New Roman" w:hAnsi="Times New Roman" w:cs="Times New Roman"/>
+          <w:sz w:val="24"/>
+          <w:szCs w:val="24"/>
+        </w:rPr>
+        <w:t>2)(</w:t>
+      </w:r>
+      <w:proofErr w:type="gramEnd"/>
+      <w:r>
+        <w:rPr>
+          <w:rFonts w:ascii="Times New Roman" w:hAnsi="Times New Roman" w:cs="Times New Roman"/>
+          <w:sz w:val="24"/>
+          <w:szCs w:val="24"/>
+        </w:rPr>
+        <w:t>(</w:t>
+      </w:r>
+      <w:r>
+        <w:rPr>
+          <w:rFonts w:ascii="Times New Roman" w:hAnsi="Times New Roman" w:cs="Times New Roman"/>
+          <w:i/>
+          <w:iCs/>
+          <w:sz w:val="24"/>
+          <w:szCs w:val="24"/>
+        </w:rPr>
+        <w:t>n</w:t>
+      </w:r>
+      <w:r>
+        <w:rPr>
+          <w:rFonts w:ascii="Times New Roman" w:hAnsi="Times New Roman" w:cs="Times New Roman"/>
+          <w:sz w:val="24"/>
+          <w:szCs w:val="24"/>
+        </w:rPr>
+        <w:t>^2)-1)/</w:t>
+      </w:r>
+      <w:proofErr w:type="gramStart"/>
+      <w:r>
+        <w:rPr>
+          <w:rFonts w:ascii="Times New Roman" w:hAnsi="Times New Roman" w:cs="Times New Roman"/>
+          <w:sz w:val="24"/>
+          <w:szCs w:val="24"/>
+        </w:rPr>
+        <w:t>2</w:t>
+      </w:r>
+      <w:r>
+        <w:rPr>
+          <w:rFonts w:ascii="Times New Roman" w:hAnsi="Times New Roman" w:cs="Times New Roman"/>
+          <w:sz w:val="24"/>
+          <w:szCs w:val="24"/>
+        </w:rPr>
+        <w:t>)*</w:t>
+      </w:r>
+      <w:proofErr w:type="gramEnd"/>
+      <w:r>
+        <w:rPr>
+          <w:rFonts w:ascii="Times New Roman" w:hAnsi="Times New Roman" w:cs="Times New Roman"/>
+          <w:sz w:val="24"/>
+          <w:szCs w:val="24"/>
+        </w:rPr>
+        <w:t>2^(n^2)</w:t>
+      </w:r>
+      <w:r>
+        <w:rPr>
+          <w:rFonts w:ascii="Times New Roman" w:hAnsi="Times New Roman" w:cs="Times New Roman"/>
+          <w:sz w:val="24"/>
+          <w:szCs w:val="24"/>
+        </w:rPr>
+        <w:t xml:space="preserve"> different states</w:t>
+      </w:r>
+      <w:r>
+        <w:rPr>
+          <w:rFonts w:ascii="Times New Roman" w:hAnsi="Times New Roman" w:cs="Times New Roman"/>
+          <w:sz w:val="24"/>
+          <w:szCs w:val="24"/>
+        </w:rPr>
+        <w:t>.</w:t>
+      </w:r>
     </w:p>
     <w:p>
       <w:pPr>
@@ -2391,7 +2749,6 @@
   <w:style w:type="character" w:default="1" w:styleId="DefaultParagraphFont">
     <w:name w:val="Default Paragraph Font"/>
     <w:uiPriority w:val="1"/>
-    <w:semiHidden/>
     <w:unhideWhenUsed/>
   </w:style>
   <w:style w:type="table" w:default="1" w:styleId="TableNormal">

</xml_diff>